<commit_message>
Update Dossier de projet SuperBlinder.docx
</commit_message>
<xml_diff>
--- a/Documents/Dossier de projet SuperBlinder.docx
+++ b/Documents/Dossier de projet SuperBlinder.docx
@@ -4804,138 +4804,419 @@
         </w:rPr>
       </w:pPr>
     </w:p>
-    <w:p>
-      <w:pPr>
-        <w:ind w:left="709"/>
-        <w:rPr>
-          <w:i/>
-          <w:iCs/>
-          <w:szCs w:val="14"/>
-        </w:rPr>
-      </w:pPr>
-      <w:r>
-        <w:rPr>
-          <w:i/>
-          <w:iCs/>
-          <w:szCs w:val="14"/>
-        </w:rPr>
-        <w:t>P</w:t>
-      </w:r>
-      <w:r>
-        <w:rPr>
-          <w:i/>
-          <w:iCs/>
-          <w:szCs w:val="14"/>
-        </w:rPr>
-        <w:t xml:space="preserve">lanification </w:t>
-      </w:r>
-      <w:r>
-        <w:rPr>
-          <w:i/>
-          <w:iCs/>
-          <w:szCs w:val="14"/>
-        </w:rPr>
-        <w:t xml:space="preserve">très globale </w:t>
-      </w:r>
-      <w:r>
-        <w:rPr>
-          <w:i/>
-          <w:iCs/>
-          <w:szCs w:val="14"/>
-        </w:rPr>
-        <w:t>du projet</w:t>
-      </w:r>
-      <w:r>
-        <w:rPr>
-          <w:i/>
-          <w:iCs/>
-          <w:szCs w:val="14"/>
-        </w:rPr>
-        <w:t xml:space="preserve"> qui sera</w:t>
-      </w:r>
-      <w:r>
-        <w:rPr>
-          <w:i/>
-          <w:iCs/>
-          <w:szCs w:val="14"/>
-        </w:rPr>
-        <w:t xml:space="preserve"> revue après l'</w:t>
-      </w:r>
-      <w:r>
-        <w:rPr>
-          <w:i/>
-          <w:iCs/>
-          <w:szCs w:val="14"/>
-        </w:rPr>
-        <w:t>a</w:t>
-      </w:r>
-      <w:r>
-        <w:rPr>
-          <w:i/>
-          <w:iCs/>
-          <w:szCs w:val="14"/>
-        </w:rPr>
-        <w:t xml:space="preserve">nalyse. Cette planification sera présentée sous la forme d'un diagramme de Gantt </w:t>
-      </w:r>
-      <w:r>
-        <w:rPr>
-          <w:i/>
-          <w:iCs/>
-          <w:szCs w:val="14"/>
-        </w:rPr>
-        <w:t>(l'utilisation de MS P</w:t>
-      </w:r>
-      <w:r>
-        <w:rPr>
-          <w:i/>
-          <w:iCs/>
-          <w:szCs w:val="14"/>
-        </w:rPr>
-        <w:t>roject est conseillée).</w:t>
-      </w:r>
-    </w:p>
-    <w:p>
-      <w:pPr>
-        <w:ind w:left="709"/>
-        <w:rPr>
-          <w:szCs w:val="14"/>
-        </w:rPr>
-      </w:pPr>
-      <w:r>
-        <w:rPr>
-          <w:i/>
-          <w:iCs/>
-          <w:szCs w:val="14"/>
-        </w:rPr>
-        <w:t>Les dates de début, de fin et des étapes principales seront mises en évidence.</w:t>
-      </w:r>
-    </w:p>
-    <w:p>
-      <w:pPr>
-        <w:ind w:left="709"/>
-        <w:rPr>
-          <w:i/>
-          <w:iCs/>
-          <w:szCs w:val="14"/>
-        </w:rPr>
-      </w:pPr>
-      <w:r>
-        <w:rPr>
-          <w:i/>
-          <w:iCs/>
-          <w:szCs w:val="14"/>
-        </w:rPr>
-        <w:t xml:space="preserve">Ces éléments peuvent être repris </w:t>
-      </w:r>
-      <w:r>
-        <w:rPr>
-          <w:i/>
-          <w:iCs/>
-          <w:szCs w:val="14"/>
-        </w:rPr>
-        <w:t>de la fiche signalétique</w:t>
-      </w:r>
-    </w:p>
+    <w:tbl>
+      <w:tblPr>
+        <w:tblStyle w:val="Grilledutableau"/>
+        <w:tblW w:w="0" w:type="auto"/>
+        <w:tblLook w:val="04A0" w:firstRow="1" w:lastRow="0" w:firstColumn="1" w:lastColumn="0" w:noHBand="0" w:noVBand="1"/>
+      </w:tblPr>
+      <w:tblGrid>
+        <w:gridCol w:w="1315"/>
+        <w:gridCol w:w="3202"/>
+        <w:gridCol w:w="2321"/>
+        <w:gridCol w:w="2222"/>
+      </w:tblGrid>
+      <w:tr>
+        <w:trPr>
+          <w:trHeight w:val="333"/>
+        </w:trPr>
+        <w:tc>
+          <w:tcPr>
+            <w:tcW w:w="1410" w:type="dxa"/>
+            <w:tcBorders>
+              <w:top w:val="single" w:sz="4" w:space="0" w:color="auto"/>
+              <w:left w:val="single" w:sz="4" w:space="0" w:color="auto"/>
+              <w:bottom w:val="single" w:sz="4" w:space="0" w:color="auto"/>
+              <w:right w:val="single" w:sz="4" w:space="0" w:color="auto"/>
+            </w:tcBorders>
+            <w:hideMark/>
+          </w:tcPr>
+          <w:p>
+            <w:pPr>
+              <w:rPr>
+                <w:rFonts w:asciiTheme="minorHAnsi" w:hAnsiTheme="minorHAnsi"/>
+                <w:b/>
+                <w:sz w:val="22"/>
+                <w:lang w:val="fr-CH" w:eastAsia="en-US"/>
+              </w:rPr>
+            </w:pPr>
+            <w:r>
+              <w:rPr>
+                <w:b/>
+              </w:rPr>
+              <w:t>X</w:t>
+            </w:r>
+          </w:p>
+        </w:tc>
+        <w:tc>
+          <w:tcPr>
+            <w:tcW w:w="3544" w:type="dxa"/>
+            <w:tcBorders>
+              <w:top w:val="single" w:sz="4" w:space="0" w:color="auto"/>
+              <w:left w:val="single" w:sz="4" w:space="0" w:color="auto"/>
+              <w:bottom w:val="single" w:sz="4" w:space="0" w:color="auto"/>
+              <w:right w:val="single" w:sz="4" w:space="0" w:color="auto"/>
+            </w:tcBorders>
+            <w:hideMark/>
+          </w:tcPr>
+          <w:p>
+            <w:pPr>
+              <w:rPr>
+                <w:b/>
+              </w:rPr>
+            </w:pPr>
+            <w:r>
+              <w:rPr>
+                <w:b/>
+              </w:rPr>
+              <w:t>Utilité</w:t>
+            </w:r>
+          </w:p>
+        </w:tc>
+        <w:tc>
+          <w:tcPr>
+            <w:tcW w:w="2552" w:type="dxa"/>
+            <w:tcBorders>
+              <w:top w:val="single" w:sz="4" w:space="0" w:color="auto"/>
+              <w:left w:val="single" w:sz="4" w:space="0" w:color="auto"/>
+              <w:bottom w:val="single" w:sz="4" w:space="0" w:color="auto"/>
+              <w:right w:val="single" w:sz="4" w:space="0" w:color="auto"/>
+            </w:tcBorders>
+            <w:hideMark/>
+          </w:tcPr>
+          <w:p>
+            <w:pPr>
+              <w:rPr>
+                <w:b/>
+              </w:rPr>
+            </w:pPr>
+            <w:r>
+              <w:rPr>
+                <w:b/>
+              </w:rPr>
+              <w:t>Date de début</w:t>
+            </w:r>
+          </w:p>
+        </w:tc>
+        <w:tc>
+          <w:tcPr>
+            <w:tcW w:w="2409" w:type="dxa"/>
+            <w:tcBorders>
+              <w:top w:val="single" w:sz="4" w:space="0" w:color="auto"/>
+              <w:left w:val="single" w:sz="4" w:space="0" w:color="auto"/>
+              <w:bottom w:val="single" w:sz="4" w:space="0" w:color="auto"/>
+              <w:right w:val="single" w:sz="4" w:space="0" w:color="auto"/>
+            </w:tcBorders>
+            <w:hideMark/>
+          </w:tcPr>
+          <w:p>
+            <w:pPr>
+              <w:rPr>
+                <w:b/>
+              </w:rPr>
+            </w:pPr>
+            <w:r>
+              <w:rPr>
+                <w:b/>
+              </w:rPr>
+              <w:t>Date de fin</w:t>
+            </w:r>
+          </w:p>
+        </w:tc>
+      </w:tr>
+      <w:tr>
+        <w:trPr>
+          <w:trHeight w:val="333"/>
+        </w:trPr>
+        <w:tc>
+          <w:tcPr>
+            <w:tcW w:w="1410" w:type="dxa"/>
+            <w:tcBorders>
+              <w:top w:val="single" w:sz="4" w:space="0" w:color="auto"/>
+              <w:left w:val="single" w:sz="4" w:space="0" w:color="auto"/>
+              <w:bottom w:val="single" w:sz="4" w:space="0" w:color="auto"/>
+              <w:right w:val="single" w:sz="4" w:space="0" w:color="auto"/>
+            </w:tcBorders>
+            <w:hideMark/>
+          </w:tcPr>
+          <w:p>
+            <w:r>
+              <w:t>Sprint 1</w:t>
+            </w:r>
+          </w:p>
+        </w:tc>
+        <w:tc>
+          <w:tcPr>
+            <w:tcW w:w="3544" w:type="dxa"/>
+            <w:tcBorders>
+              <w:top w:val="single" w:sz="4" w:space="0" w:color="auto"/>
+              <w:left w:val="single" w:sz="4" w:space="0" w:color="auto"/>
+              <w:bottom w:val="single" w:sz="4" w:space="0" w:color="auto"/>
+              <w:right w:val="single" w:sz="4" w:space="0" w:color="auto"/>
+            </w:tcBorders>
+            <w:hideMark/>
+          </w:tcPr>
+          <w:p>
+            <w:r>
+              <w:t>Planification et préparation</w:t>
+            </w:r>
+          </w:p>
+        </w:tc>
+        <w:tc>
+          <w:tcPr>
+            <w:tcW w:w="2552" w:type="dxa"/>
+            <w:tcBorders>
+              <w:top w:val="single" w:sz="4" w:space="0" w:color="auto"/>
+              <w:left w:val="single" w:sz="4" w:space="0" w:color="auto"/>
+              <w:bottom w:val="single" w:sz="4" w:space="0" w:color="auto"/>
+              <w:right w:val="single" w:sz="4" w:space="0" w:color="auto"/>
+            </w:tcBorders>
+            <w:hideMark/>
+          </w:tcPr>
+          <w:p>
+            <w:r>
+              <w:t>Lundi 3 mai 2021</w:t>
+            </w:r>
+          </w:p>
+        </w:tc>
+        <w:tc>
+          <w:tcPr>
+            <w:tcW w:w="2409" w:type="dxa"/>
+            <w:tcBorders>
+              <w:top w:val="single" w:sz="4" w:space="0" w:color="auto"/>
+              <w:left w:val="single" w:sz="4" w:space="0" w:color="auto"/>
+              <w:bottom w:val="single" w:sz="4" w:space="0" w:color="auto"/>
+              <w:right w:val="single" w:sz="4" w:space="0" w:color="auto"/>
+            </w:tcBorders>
+            <w:hideMark/>
+          </w:tcPr>
+          <w:p>
+            <w:r>
+              <w:t>Jeudi 6 mai 2021</w:t>
+            </w:r>
+          </w:p>
+        </w:tc>
+      </w:tr>
+      <w:tr>
+        <w:trPr>
+          <w:trHeight w:val="333"/>
+        </w:trPr>
+        <w:tc>
+          <w:tcPr>
+            <w:tcW w:w="1410" w:type="dxa"/>
+            <w:tcBorders>
+              <w:top w:val="single" w:sz="4" w:space="0" w:color="auto"/>
+              <w:left w:val="single" w:sz="4" w:space="0" w:color="auto"/>
+              <w:bottom w:val="single" w:sz="4" w:space="0" w:color="auto"/>
+              <w:right w:val="single" w:sz="4" w:space="0" w:color="auto"/>
+            </w:tcBorders>
+            <w:hideMark/>
+          </w:tcPr>
+          <w:p>
+            <w:r>
+              <w:t>Sprint 2</w:t>
+            </w:r>
+          </w:p>
+        </w:tc>
+        <w:tc>
+          <w:tcPr>
+            <w:tcW w:w="3544" w:type="dxa"/>
+            <w:tcBorders>
+              <w:top w:val="single" w:sz="4" w:space="0" w:color="auto"/>
+              <w:left w:val="single" w:sz="4" w:space="0" w:color="auto"/>
+              <w:bottom w:val="single" w:sz="4" w:space="0" w:color="auto"/>
+              <w:right w:val="single" w:sz="4" w:space="0" w:color="auto"/>
+            </w:tcBorders>
+            <w:hideMark/>
+          </w:tcPr>
+          <w:p>
+            <w:r>
+              <w:t>Création du site statique</w:t>
+            </w:r>
+          </w:p>
+        </w:tc>
+        <w:tc>
+          <w:tcPr>
+            <w:tcW w:w="2552" w:type="dxa"/>
+            <w:tcBorders>
+              <w:top w:val="single" w:sz="4" w:space="0" w:color="auto"/>
+              <w:left w:val="single" w:sz="4" w:space="0" w:color="auto"/>
+              <w:bottom w:val="single" w:sz="4" w:space="0" w:color="auto"/>
+              <w:right w:val="single" w:sz="4" w:space="0" w:color="auto"/>
+            </w:tcBorders>
+            <w:hideMark/>
+          </w:tcPr>
+          <w:p>
+            <w:r>
+              <w:t>Vendredi 7 mai 2021</w:t>
+            </w:r>
+          </w:p>
+        </w:tc>
+        <w:tc>
+          <w:tcPr>
+            <w:tcW w:w="2409" w:type="dxa"/>
+            <w:tcBorders>
+              <w:top w:val="single" w:sz="4" w:space="0" w:color="auto"/>
+              <w:left w:val="single" w:sz="4" w:space="0" w:color="auto"/>
+              <w:bottom w:val="single" w:sz="4" w:space="0" w:color="auto"/>
+              <w:right w:val="single" w:sz="4" w:space="0" w:color="auto"/>
+            </w:tcBorders>
+            <w:hideMark/>
+          </w:tcPr>
+          <w:p>
+            <w:r>
+              <w:t>Lundi 17 mai 2021</w:t>
+            </w:r>
+          </w:p>
+        </w:tc>
+      </w:tr>
+      <w:tr>
+        <w:trPr>
+          <w:trHeight w:val="333"/>
+        </w:trPr>
+        <w:tc>
+          <w:tcPr>
+            <w:tcW w:w="1410" w:type="dxa"/>
+            <w:tcBorders>
+              <w:top w:val="single" w:sz="4" w:space="0" w:color="auto"/>
+              <w:left w:val="single" w:sz="4" w:space="0" w:color="auto"/>
+              <w:bottom w:val="single" w:sz="4" w:space="0" w:color="auto"/>
+              <w:right w:val="single" w:sz="4" w:space="0" w:color="auto"/>
+            </w:tcBorders>
+            <w:hideMark/>
+          </w:tcPr>
+          <w:p>
+            <w:r>
+              <w:t>Sprint 3</w:t>
+            </w:r>
+          </w:p>
+        </w:tc>
+        <w:tc>
+          <w:tcPr>
+            <w:tcW w:w="3544" w:type="dxa"/>
+            <w:tcBorders>
+              <w:top w:val="single" w:sz="4" w:space="0" w:color="auto"/>
+              <w:left w:val="single" w:sz="4" w:space="0" w:color="auto"/>
+              <w:bottom w:val="single" w:sz="4" w:space="0" w:color="auto"/>
+              <w:right w:val="single" w:sz="4" w:space="0" w:color="auto"/>
+            </w:tcBorders>
+            <w:hideMark/>
+          </w:tcPr>
+          <w:p>
+            <w:r>
+              <w:t>Partie métier</w:t>
+            </w:r>
+          </w:p>
+        </w:tc>
+        <w:tc>
+          <w:tcPr>
+            <w:tcW w:w="2552" w:type="dxa"/>
+            <w:tcBorders>
+              <w:top w:val="single" w:sz="4" w:space="0" w:color="auto"/>
+              <w:left w:val="single" w:sz="4" w:space="0" w:color="auto"/>
+              <w:bottom w:val="single" w:sz="4" w:space="0" w:color="auto"/>
+              <w:right w:val="single" w:sz="4" w:space="0" w:color="auto"/>
+            </w:tcBorders>
+            <w:hideMark/>
+          </w:tcPr>
+          <w:p>
+            <w:r>
+              <w:t>Mardi 18 mai 2021</w:t>
+            </w:r>
+          </w:p>
+        </w:tc>
+        <w:tc>
+          <w:tcPr>
+            <w:tcW w:w="2409" w:type="dxa"/>
+            <w:tcBorders>
+              <w:top w:val="single" w:sz="4" w:space="0" w:color="auto"/>
+              <w:left w:val="single" w:sz="4" w:space="0" w:color="auto"/>
+              <w:bottom w:val="single" w:sz="4" w:space="0" w:color="auto"/>
+              <w:right w:val="single" w:sz="4" w:space="0" w:color="auto"/>
+            </w:tcBorders>
+            <w:hideMark/>
+          </w:tcPr>
+          <w:p>
+            <w:r>
+              <w:t>Dimanche 30 mai 2021</w:t>
+            </w:r>
+          </w:p>
+        </w:tc>
+      </w:tr>
+      <w:tr>
+        <w:trPr>
+          <w:trHeight w:val="333"/>
+        </w:trPr>
+        <w:tc>
+          <w:tcPr>
+            <w:tcW w:w="1410" w:type="dxa"/>
+            <w:tcBorders>
+              <w:top w:val="single" w:sz="4" w:space="0" w:color="auto"/>
+              <w:left w:val="single" w:sz="4" w:space="0" w:color="auto"/>
+              <w:bottom w:val="single" w:sz="4" w:space="0" w:color="auto"/>
+              <w:right w:val="single" w:sz="4" w:space="0" w:color="auto"/>
+            </w:tcBorders>
+            <w:hideMark/>
+          </w:tcPr>
+          <w:p>
+            <w:r>
+              <w:t>Sprint 4</w:t>
+            </w:r>
+          </w:p>
+        </w:tc>
+        <w:tc>
+          <w:tcPr>
+            <w:tcW w:w="3544" w:type="dxa"/>
+            <w:tcBorders>
+              <w:top w:val="single" w:sz="4" w:space="0" w:color="auto"/>
+              <w:left w:val="single" w:sz="4" w:space="0" w:color="auto"/>
+              <w:bottom w:val="single" w:sz="4" w:space="0" w:color="auto"/>
+              <w:right w:val="single" w:sz="4" w:space="0" w:color="auto"/>
+            </w:tcBorders>
+            <w:hideMark/>
+          </w:tcPr>
+          <w:p>
+            <w:r>
+              <w:t>Corrections, résumé de TPI</w:t>
+            </w:r>
+          </w:p>
+        </w:tc>
+        <w:tc>
+          <w:tcPr>
+            <w:tcW w:w="2552" w:type="dxa"/>
+            <w:tcBorders>
+              <w:top w:val="single" w:sz="4" w:space="0" w:color="auto"/>
+              <w:left w:val="single" w:sz="4" w:space="0" w:color="auto"/>
+              <w:bottom w:val="single" w:sz="4" w:space="0" w:color="auto"/>
+              <w:right w:val="single" w:sz="4" w:space="0" w:color="auto"/>
+            </w:tcBorders>
+            <w:hideMark/>
+          </w:tcPr>
+          <w:p>
+            <w:r>
+              <w:t>Lundi 31 mai 2021</w:t>
+            </w:r>
+          </w:p>
+        </w:tc>
+        <w:tc>
+          <w:tcPr>
+            <w:tcW w:w="2409" w:type="dxa"/>
+            <w:tcBorders>
+              <w:top w:val="single" w:sz="4" w:space="0" w:color="auto"/>
+              <w:left w:val="single" w:sz="4" w:space="0" w:color="auto"/>
+              <w:bottom w:val="single" w:sz="4" w:space="0" w:color="auto"/>
+              <w:right w:val="single" w:sz="4" w:space="0" w:color="auto"/>
+            </w:tcBorders>
+            <w:hideMark/>
+          </w:tcPr>
+          <w:p>
+            <w:r>
+              <w:t>Jeudi 3 juin 2021</w:t>
+            </w:r>
+          </w:p>
+        </w:tc>
+      </w:tr>
+    </w:tbl>
     <w:p/>
     <w:p>
       <w:pPr>
@@ -4946,24 +5227,10 @@
     </w:p>
     <w:p>
       <w:pPr>
-        <w:rPr>
-          <w:szCs w:val="24"/>
-        </w:rPr>
-      </w:pPr>
-      <w:r>
-        <w:rPr>
-          <w:szCs w:val="24"/>
-        </w:rPr>
-        <w:br w:type="page"/>
-      </w:r>
-    </w:p>
-    <w:p>
-      <w:pPr>
         <w:pStyle w:val="Titre1"/>
       </w:pPr>
       <w:bookmarkStart w:id="6" w:name="_Toc476150021"/>
       <w:r>
-        <w:lastRenderedPageBreak/>
         <w:t>Analyse</w:t>
       </w:r>
       <w:bookmarkEnd w:id="6"/>
@@ -5000,22 +5267,136 @@
     <w:p/>
     <w:p>
       <w:pPr>
-        <w:rPr>
-          <w:i/>
-        </w:rPr>
-      </w:pPr>
-      <w:r>
-        <w:rPr>
-          <w:i/>
-        </w:rPr>
-        <w:tab/>
-        <w:t>Détails complets des objectifs donnés par le client</w:t>
-      </w:r>
-      <w:r>
-        <w:rPr>
-          <w:i/>
-        </w:rPr>
-        <w:t>.</w:t>
+        <w:pStyle w:val="Paragraphedeliste"/>
+        <w:numPr>
+          <w:ilvl w:val="0"/>
+          <w:numId w:val="27"/>
+        </w:numPr>
+        <w:rPr>
+          <w:i/>
+        </w:rPr>
+      </w:pPr>
+      <w:r>
+        <w:rPr>
+          <w:i/>
+        </w:rPr>
+        <w:t>Paramétrage du niveau de difficulté et durée de l’extrait</w:t>
+      </w:r>
+    </w:p>
+    <w:p>
+      <w:pPr>
+        <w:pStyle w:val="Paragraphedeliste"/>
+        <w:numPr>
+          <w:ilvl w:val="0"/>
+          <w:numId w:val="27"/>
+        </w:numPr>
+        <w:rPr>
+          <w:i/>
+        </w:rPr>
+      </w:pPr>
+      <w:r>
+        <w:rPr>
+          <w:i/>
+        </w:rPr>
+        <w:t>Qualité et pertinence des tests effectués</w:t>
+      </w:r>
+    </w:p>
+    <w:p>
+      <w:pPr>
+        <w:pStyle w:val="Paragraphedeliste"/>
+        <w:numPr>
+          <w:ilvl w:val="0"/>
+          <w:numId w:val="27"/>
+        </w:numPr>
+        <w:rPr>
+          <w:i/>
+        </w:rPr>
+      </w:pPr>
+      <w:r>
+        <w:rPr>
+          <w:i/>
+        </w:rPr>
+        <w:t>Ergonomie et facilité d’utilisation du produit</w:t>
+      </w:r>
+    </w:p>
+    <w:p>
+      <w:pPr>
+        <w:pStyle w:val="Paragraphedeliste"/>
+        <w:numPr>
+          <w:ilvl w:val="0"/>
+          <w:numId w:val="27"/>
+        </w:numPr>
+        <w:rPr>
+          <w:i/>
+        </w:rPr>
+      </w:pPr>
+      <w:r>
+        <w:rPr>
+          <w:i/>
+        </w:rPr>
+        <w:t>L’authentification sur la plateforme devra être sécurisée</w:t>
+      </w:r>
+    </w:p>
+    <w:p>
+      <w:pPr>
+        <w:pStyle w:val="Paragraphedeliste"/>
+        <w:numPr>
+          <w:ilvl w:val="0"/>
+          <w:numId w:val="27"/>
+        </w:numPr>
+        <w:rPr>
+          <w:i/>
+        </w:rPr>
+      </w:pPr>
+      <w:r>
+        <w:rPr>
+          <w:i/>
+        </w:rPr>
+        <w:t>Jeu fonctionnel avec image et son affichés à la fin de chaque Blind Test</w:t>
+      </w:r>
+    </w:p>
+    <w:p>
+      <w:pPr>
+        <w:pStyle w:val="Paragraphedeliste"/>
+        <w:numPr>
+          <w:ilvl w:val="0"/>
+          <w:numId w:val="27"/>
+        </w:numPr>
+        <w:rPr>
+          <w:i/>
+        </w:rPr>
+      </w:pPr>
+      <w:proofErr w:type="spellStart"/>
+      <w:r>
+        <w:rPr>
+          <w:i/>
+        </w:rPr>
+        <w:t>Upload</w:t>
+      </w:r>
+      <w:proofErr w:type="spellEnd"/>
+      <w:r>
+        <w:rPr>
+          <w:i/>
+        </w:rPr>
+        <w:t xml:space="preserve"> de vidéo et d’image</w:t>
+      </w:r>
+    </w:p>
+    <w:p>
+      <w:pPr>
+        <w:pStyle w:val="Paragraphedeliste"/>
+        <w:numPr>
+          <w:ilvl w:val="0"/>
+          <w:numId w:val="27"/>
+        </w:numPr>
+        <w:rPr>
+          <w:i/>
+        </w:rPr>
+      </w:pPr>
+      <w:r>
+        <w:rPr>
+          <w:i/>
+        </w:rPr>
+        <w:t>Stockage des scores du joueur (pourcentage de bonnes réponses)</w:t>
       </w:r>
     </w:p>
     <w:p>
@@ -5598,6 +5979,7 @@
         <w:rPr>
           <w:i/>
         </w:rPr>
+        <w:lastRenderedPageBreak/>
         <w:t>Evaluation</w:t>
       </w:r>
       <w:proofErr w:type="spellEnd"/>
@@ -5907,7 +6289,17 @@
           <w:iCs/>
           <w:szCs w:val="14"/>
         </w:rPr>
-        <w:t>es moyens à mettre en œuvre.</w:t>
+        <w:t>es moyen</w:t>
+      </w:r>
+      <w:bookmarkStart w:id="18" w:name="_GoBack"/>
+      <w:bookmarkEnd w:id="18"/>
+      <w:r>
+        <w:rPr>
+          <w:i/>
+          <w:iCs/>
+          <w:szCs w:val="14"/>
+        </w:rPr>
+        <w:t>s à mettre en œuvre.</w:t>
       </w:r>
     </w:p>
     <w:p>
@@ -6015,9 +6407,9 @@
           <w:iCs/>
         </w:rPr>
       </w:pPr>
-      <w:bookmarkStart w:id="18" w:name="_Toc25553309"/>
-      <w:bookmarkStart w:id="19" w:name="_Toc71691014"/>
-      <w:bookmarkStart w:id="20" w:name="_Toc476150030"/>
+      <w:bookmarkStart w:id="19" w:name="_Toc25553309"/>
+      <w:bookmarkStart w:id="20" w:name="_Toc71691014"/>
+      <w:bookmarkStart w:id="21" w:name="_Toc476150030"/>
       <w:r>
         <w:rPr>
           <w:i w:val="0"/>
@@ -6025,9 +6417,9 @@
         </w:rPr>
         <w:t>Budget initial</w:t>
       </w:r>
-      <w:bookmarkEnd w:id="18"/>
       <w:bookmarkEnd w:id="19"/>
       <w:bookmarkEnd w:id="20"/>
+      <w:bookmarkEnd w:id="21"/>
     </w:p>
     <w:p>
       <w:pPr>
@@ -6111,17 +6503,7 @@
           <w:iCs/>
           <w:szCs w:val="14"/>
         </w:rPr>
-        <w:t>achats d</w:t>
-      </w:r>
-      <w:bookmarkStart w:id="21" w:name="_GoBack"/>
-      <w:bookmarkEnd w:id="21"/>
-      <w:r>
-        <w:rPr>
-          <w:i/>
-          <w:iCs/>
-          <w:szCs w:val="14"/>
-        </w:rPr>
-        <w:t>e matériel, de livres</w:t>
+        <w:t>achats de matériel, de livres</w:t>
       </w:r>
       <w:r>
         <w:rPr>
@@ -9367,7 +9749,7 @@
         <w:noProof/>
         <w:sz w:val="20"/>
       </w:rPr>
-      <w:t>5</w:t>
+      <w:t>6</w:t>
     </w:r>
     <w:r>
       <w:rPr>
@@ -9416,7 +9798,7 @@
         <w:noProof/>
         <w:sz w:val="20"/>
       </w:rPr>
-      <w:t>9</w:t>
+      <w:t>10</w:t>
     </w:r>
     <w:r>
       <w:rPr>
@@ -9589,7 +9971,7 @@
         <v:path o:extrusionok="f" gradientshapeok="t" o:connecttype="rect"/>
         <o:lock v:ext="edit" aspectratio="t"/>
       </v:shapetype>
-      <v:shape id="_x0000_i1058" type="#_x0000_t75" style="width:11.3pt;height:11.3pt" o:bullet="t">
+      <v:shape id="_x0000_i1063" type="#_x0000_t75" style="width:11.2pt;height:11.2pt" o:bullet="t">
         <v:imagedata r:id="rId1" o:title="BD14753_"/>
       </v:shape>
     </w:pict>
@@ -11829,6 +12211,95 @@
     </w:lvl>
   </w:abstractNum>
   <w:abstractNum w:abstractNumId="18" w15:restartNumberingAfterBreak="0">
+    <w:nsid w:val="71E47938"/>
+    <w:multiLevelType w:val="hybridMultilevel"/>
+    <w:tmpl w:val="129C4CD6"/>
+    <w:lvl w:ilvl="0" w:tplc="9A74BB0A">
+      <w:start w:val="1"/>
+      <w:numFmt w:val="decimal"/>
+      <w:lvlText w:val="%1)"/>
+      <w:lvlJc w:val="left"/>
+      <w:pPr>
+        <w:ind w:left="936" w:hanging="360"/>
+      </w:pPr>
+      <w:rPr>
+        <w:rFonts w:hint="default"/>
+      </w:rPr>
+    </w:lvl>
+    <w:lvl w:ilvl="1" w:tplc="100C0019" w:tentative="1">
+      <w:start w:val="1"/>
+      <w:numFmt w:val="lowerLetter"/>
+      <w:lvlText w:val="%2."/>
+      <w:lvlJc w:val="left"/>
+      <w:pPr>
+        <w:ind w:left="1656" w:hanging="360"/>
+      </w:pPr>
+    </w:lvl>
+    <w:lvl w:ilvl="2" w:tplc="100C001B" w:tentative="1">
+      <w:start w:val="1"/>
+      <w:numFmt w:val="lowerRoman"/>
+      <w:lvlText w:val="%3."/>
+      <w:lvlJc w:val="right"/>
+      <w:pPr>
+        <w:ind w:left="2376" w:hanging="180"/>
+      </w:pPr>
+    </w:lvl>
+    <w:lvl w:ilvl="3" w:tplc="100C000F" w:tentative="1">
+      <w:start w:val="1"/>
+      <w:numFmt w:val="decimal"/>
+      <w:lvlText w:val="%4."/>
+      <w:lvlJc w:val="left"/>
+      <w:pPr>
+        <w:ind w:left="3096" w:hanging="360"/>
+      </w:pPr>
+    </w:lvl>
+    <w:lvl w:ilvl="4" w:tplc="100C0019" w:tentative="1">
+      <w:start w:val="1"/>
+      <w:numFmt w:val="lowerLetter"/>
+      <w:lvlText w:val="%5."/>
+      <w:lvlJc w:val="left"/>
+      <w:pPr>
+        <w:ind w:left="3816" w:hanging="360"/>
+      </w:pPr>
+    </w:lvl>
+    <w:lvl w:ilvl="5" w:tplc="100C001B" w:tentative="1">
+      <w:start w:val="1"/>
+      <w:numFmt w:val="lowerRoman"/>
+      <w:lvlText w:val="%6."/>
+      <w:lvlJc w:val="right"/>
+      <w:pPr>
+        <w:ind w:left="4536" w:hanging="180"/>
+      </w:pPr>
+    </w:lvl>
+    <w:lvl w:ilvl="6" w:tplc="100C000F" w:tentative="1">
+      <w:start w:val="1"/>
+      <w:numFmt w:val="decimal"/>
+      <w:lvlText w:val="%7."/>
+      <w:lvlJc w:val="left"/>
+      <w:pPr>
+        <w:ind w:left="5256" w:hanging="360"/>
+      </w:pPr>
+    </w:lvl>
+    <w:lvl w:ilvl="7" w:tplc="100C0019" w:tentative="1">
+      <w:start w:val="1"/>
+      <w:numFmt w:val="lowerLetter"/>
+      <w:lvlText w:val="%8."/>
+      <w:lvlJc w:val="left"/>
+      <w:pPr>
+        <w:ind w:left="5976" w:hanging="360"/>
+      </w:pPr>
+    </w:lvl>
+    <w:lvl w:ilvl="8" w:tplc="100C001B" w:tentative="1">
+      <w:start w:val="1"/>
+      <w:numFmt w:val="lowerRoman"/>
+      <w:lvlText w:val="%9."/>
+      <w:lvlJc w:val="right"/>
+      <w:pPr>
+        <w:ind w:left="6696" w:hanging="180"/>
+      </w:pPr>
+    </w:lvl>
+  </w:abstractNum>
+  <w:abstractNum w:abstractNumId="19" w15:restartNumberingAfterBreak="0">
     <w:nsid w:val="75A3529B"/>
     <w:multiLevelType w:val="hybridMultilevel"/>
     <w:tmpl w:val="819EEA64"/>
@@ -11968,7 +12439,7 @@
       </w:rPr>
     </w:lvl>
   </w:abstractNum>
-  <w:abstractNum w:abstractNumId="19" w15:restartNumberingAfterBreak="0">
+  <w:abstractNum w:abstractNumId="20" w15:restartNumberingAfterBreak="0">
     <w:nsid w:val="7B193736"/>
     <w:multiLevelType w:val="multilevel"/>
     <w:tmpl w:val="CBC4AA6E"/>
@@ -12090,7 +12561,7 @@
       </w:pPr>
     </w:lvl>
   </w:abstractNum>
-  <w:abstractNum w:abstractNumId="20" w15:restartNumberingAfterBreak="0">
+  <w:abstractNum w:abstractNumId="21" w15:restartNumberingAfterBreak="0">
     <w:nsid w:val="7DD245F2"/>
     <w:multiLevelType w:val="hybridMultilevel"/>
     <w:tmpl w:val="3100450C"/>
@@ -12231,7 +12702,7 @@
     </w:lvl>
   </w:abstractNum>
   <w:num w:numId="1">
-    <w:abstractNumId w:val="19"/>
+    <w:abstractNumId w:val="20"/>
   </w:num>
   <w:num w:numId="2">
     <w:abstractNumId w:val="2"/>
@@ -12249,7 +12720,7 @@
     <w:abstractNumId w:val="13"/>
   </w:num>
   <w:num w:numId="7">
-    <w:abstractNumId w:val="20"/>
+    <w:abstractNumId w:val="21"/>
   </w:num>
   <w:num w:numId="8">
     <w:abstractNumId w:val="8"/>
@@ -12267,7 +12738,7 @@
     <w:abstractNumId w:val="6"/>
   </w:num>
   <w:num w:numId="13">
-    <w:abstractNumId w:val="19"/>
+    <w:abstractNumId w:val="20"/>
     <w:lvlOverride w:ilvl="0">
       <w:startOverride w:val="1"/>
     </w:lvlOverride>
@@ -12297,13 +12768,13 @@
     </w:lvlOverride>
   </w:num>
   <w:num w:numId="14">
-    <w:abstractNumId w:val="19"/>
+    <w:abstractNumId w:val="20"/>
   </w:num>
   <w:num w:numId="15">
-    <w:abstractNumId w:val="19"/>
+    <w:abstractNumId w:val="20"/>
   </w:num>
   <w:num w:numId="16">
-    <w:abstractNumId w:val="18"/>
+    <w:abstractNumId w:val="19"/>
   </w:num>
   <w:num w:numId="17">
     <w:abstractNumId w:val="15"/>
@@ -12324,16 +12795,19 @@
     <w:abstractNumId w:val="10"/>
   </w:num>
   <w:num w:numId="23">
-    <w:abstractNumId w:val="19"/>
+    <w:abstractNumId w:val="20"/>
   </w:num>
   <w:num w:numId="24">
-    <w:abstractNumId w:val="19"/>
+    <w:abstractNumId w:val="20"/>
   </w:num>
   <w:num w:numId="25">
     <w:abstractNumId w:val="0"/>
   </w:num>
   <w:num w:numId="26">
     <w:abstractNumId w:val="1"/>
+  </w:num>
+  <w:num w:numId="27">
+    <w:abstractNumId w:val="18"/>
   </w:num>
   <w:numIdMacAtCleanup w:val="12"/>
 </w:numbering>
@@ -12412,6 +12886,7 @@
     <w:lsdException w:name="Table Web 1" w:semiHidden="1" w:unhideWhenUsed="1"/>
     <w:lsdException w:name="Table Web 2" w:semiHidden="1" w:unhideWhenUsed="1"/>
     <w:lsdException w:name="Table Web 3" w:semiHidden="1" w:unhideWhenUsed="1"/>
+    <w:lsdException w:name="Table Grid" w:uiPriority="39"/>
     <w:lsdException w:name="Table Theme" w:semiHidden="1" w:unhideWhenUsed="1"/>
     <w:lsdException w:name="Placeholder Text" w:semiHidden="1" w:uiPriority="99"/>
     <w:lsdException w:name="No Spacing" w:uiPriority="1" w:qFormat="1"/>
@@ -13101,6 +13576,7 @@
   <w:style w:type="table" w:styleId="Grilledutableau">
     <w:name w:val="Table Grid"/>
     <w:basedOn w:val="TableauNormal"/>
+    <w:uiPriority w:val="39"/>
     <w:rsid w:val="007C53D3"/>
     <w:tblPr>
       <w:tblBorders>

</xml_diff>

<commit_message>
MCD and MLD created and documented
</commit_message>
<xml_diff>
--- a/Documents/Dossier de projet SuperBlinder.docx
+++ b/Documents/Dossier de projet SuperBlinder.docx
@@ -4537,10 +4537,7 @@
         <w:ind w:firstLine="708"/>
       </w:pPr>
       <w:r>
-        <w:t>Testeur</w:t>
-      </w:r>
-      <w:r>
-        <w:t xml:space="preserve"> 1</w:t>
+        <w:t>Testeur 1</w:t>
       </w:r>
       <w:r>
         <w:t xml:space="preserve"> : </w:t>
@@ -4573,10 +4570,7 @@
         <w:ind w:firstLine="708"/>
       </w:pPr>
       <w:r>
-        <w:t>Testeur</w:t>
-      </w:r>
-      <w:r>
-        <w:t xml:space="preserve"> 2</w:t>
+        <w:t>Testeur 2</w:t>
       </w:r>
       <w:r>
         <w:t xml:space="preserve"> : </w:t>
@@ -6006,28 +6000,957 @@
     </w:p>
     <w:p>
       <w:pPr>
-        <w:ind w:left="709"/>
-        <w:rPr>
-          <w:i/>
-        </w:rPr>
-      </w:pPr>
-      <w:r>
-        <w:rPr>
-          <w:i/>
-        </w:rPr>
+        <w:rPr>
+          <w:i/>
+        </w:rPr>
+      </w:pPr>
+    </w:p>
+    <w:p>
+      <w:pPr>
+        <w:pStyle w:val="Titre2"/>
+      </w:pPr>
+      <w:bookmarkStart w:id="14" w:name="_Toc476150027"/>
+      <w:r>
+        <w:rPr>
+          <w:noProof/>
+          <w:lang w:val="fr-CH" w:eastAsia="fr-CH"/>
+        </w:rPr>
+        <w:drawing>
+          <wp:anchor distT="0" distB="0" distL="114300" distR="114300" simplePos="0" relativeHeight="251661824" behindDoc="0" locked="0" layoutInCell="1" allowOverlap="1">
+            <wp:simplePos x="0" y="0"/>
+            <wp:positionH relativeFrom="margin">
+              <wp:align>left</wp:align>
+            </wp:positionH>
+            <wp:positionV relativeFrom="paragraph">
+              <wp:posOffset>436880</wp:posOffset>
+            </wp:positionV>
+            <wp:extent cx="4400550" cy="2835275"/>
+            <wp:effectExtent l="0" t="0" r="0" b="3175"/>
+            <wp:wrapTopAndBottom/>
+            <wp:docPr id="3" name="Image 3"/>
+            <wp:cNvGraphicFramePr>
+              <a:graphicFrameLocks xmlns:a="http://schemas.openxmlformats.org/drawingml/2006/main" noChangeAspect="1"/>
+            </wp:cNvGraphicFramePr>
+            <a:graphic xmlns:a="http://schemas.openxmlformats.org/drawingml/2006/main">
+              <a:graphicData uri="http://schemas.openxmlformats.org/drawingml/2006/picture">
+                <pic:pic xmlns:pic="http://schemas.openxmlformats.org/drawingml/2006/picture">
+                  <pic:nvPicPr>
+                    <pic:cNvPr id="3" name="MCD - 2021.05.04.png"/>
+                    <pic:cNvPicPr/>
+                  </pic:nvPicPr>
+                  <pic:blipFill>
+                    <a:blip r:embed="rId11">
+                      <a:extLst>
+                        <a:ext uri="{28A0092B-C50C-407E-A947-70E740481C1C}">
+                          <a14:useLocalDpi xmlns:a14="http://schemas.microsoft.com/office/drawing/2010/main" val="0"/>
+                        </a:ext>
+                      </a:extLst>
+                    </a:blip>
+                    <a:stretch>
+                      <a:fillRect/>
+                    </a:stretch>
+                  </pic:blipFill>
+                  <pic:spPr>
+                    <a:xfrm>
+                      <a:off x="0" y="0"/>
+                      <a:ext cx="4400550" cy="2835275"/>
+                    </a:xfrm>
+                    <a:prstGeom prst="rect">
+                      <a:avLst/>
+                    </a:prstGeom>
+                  </pic:spPr>
+                </pic:pic>
+              </a:graphicData>
+            </a:graphic>
+          </wp:anchor>
+        </w:drawing>
+      </w:r>
+      <w:r>
+        <w:t>MCD</w:t>
+      </w:r>
+      <w:bookmarkEnd w:id="14"/>
+    </w:p>
+    <w:p>
+      <w:r>
         <w:br w:type="page"/>
       </w:r>
     </w:p>
     <w:p>
-      <w:pPr>
-        <w:pStyle w:val="Titre2"/>
-      </w:pPr>
-      <w:bookmarkStart w:id="14" w:name="_Toc476150027"/>
-      <w:r>
+      <w:r>
+        <w:rPr>
+          <w:i/>
+          <w:noProof/>
+          <w:lang w:val="fr-CH" w:eastAsia="fr-CH"/>
+        </w:rPr>
         <w:lastRenderedPageBreak/>
-        <w:t>MCD</w:t>
-      </w:r>
-      <w:bookmarkEnd w:id="14"/>
+        <w:drawing>
+          <wp:anchor distT="0" distB="0" distL="114300" distR="114300" simplePos="0" relativeHeight="251660800" behindDoc="1" locked="0" layoutInCell="1" allowOverlap="1">
+            <wp:simplePos x="0" y="0"/>
+            <wp:positionH relativeFrom="margin">
+              <wp:align>left</wp:align>
+            </wp:positionH>
+            <wp:positionV relativeFrom="paragraph">
+              <wp:posOffset>0</wp:posOffset>
+            </wp:positionV>
+            <wp:extent cx="5758815" cy="3293745"/>
+            <wp:effectExtent l="0" t="0" r="0" b="1905"/>
+            <wp:wrapTopAndBottom/>
+            <wp:docPr id="4" name="Image 4"/>
+            <wp:cNvGraphicFramePr>
+              <a:graphicFrameLocks xmlns:a="http://schemas.openxmlformats.org/drawingml/2006/main" noChangeAspect="1"/>
+            </wp:cNvGraphicFramePr>
+            <a:graphic xmlns:a="http://schemas.openxmlformats.org/drawingml/2006/main">
+              <a:graphicData uri="http://schemas.openxmlformats.org/drawingml/2006/picture">
+                <pic:pic xmlns:pic="http://schemas.openxmlformats.org/drawingml/2006/picture">
+                  <pic:nvPicPr>
+                    <pic:cNvPr id="4" name="MLD - 2021.05.04.png"/>
+                    <pic:cNvPicPr/>
+                  </pic:nvPicPr>
+                  <pic:blipFill>
+                    <a:blip r:embed="rId12">
+                      <a:extLst>
+                        <a:ext uri="{28A0092B-C50C-407E-A947-70E740481C1C}">
+                          <a14:useLocalDpi xmlns:a14="http://schemas.microsoft.com/office/drawing/2010/main" val="0"/>
+                        </a:ext>
+                      </a:extLst>
+                    </a:blip>
+                    <a:stretch>
+                      <a:fillRect/>
+                    </a:stretch>
+                  </pic:blipFill>
+                  <pic:spPr>
+                    <a:xfrm>
+                      <a:off x="0" y="0"/>
+                      <a:ext cx="5758917" cy="3293745"/>
+                    </a:xfrm>
+                    <a:prstGeom prst="rect">
+                      <a:avLst/>
+                    </a:prstGeom>
+                  </pic:spPr>
+                </pic:pic>
+              </a:graphicData>
+            </a:graphic>
+            <wp14:sizeRelH relativeFrom="margin">
+              <wp14:pctWidth>0</wp14:pctWidth>
+            </wp14:sizeRelH>
+            <wp14:sizeRelV relativeFrom="margin">
+              <wp14:pctHeight>0</wp14:pctHeight>
+            </wp14:sizeRelV>
+          </wp:anchor>
+        </w:drawing>
+      </w:r>
+    </w:p>
+    <w:tbl>
+      <w:tblPr>
+        <w:tblStyle w:val="Grilledutableau"/>
+        <w:tblW w:w="0" w:type="auto"/>
+        <w:tblLook w:val="04A0" w:firstRow="1" w:lastRow="0" w:firstColumn="1" w:lastColumn="0" w:noHBand="0" w:noVBand="1"/>
+      </w:tblPr>
+      <w:tblGrid>
+        <w:gridCol w:w="2026"/>
+        <w:gridCol w:w="1797"/>
+        <w:gridCol w:w="5237"/>
+      </w:tblGrid>
+      <w:tr>
+        <w:trPr>
+          <w:trHeight w:val="392"/>
+        </w:trPr>
+        <w:tc>
+          <w:tcPr>
+            <w:tcW w:w="2026" w:type="dxa"/>
+            <w:vAlign w:val="center"/>
+          </w:tcPr>
+          <w:p>
+            <w:pPr>
+              <w:rPr>
+                <w:b/>
+              </w:rPr>
+            </w:pPr>
+            <w:r>
+              <w:br w:type="page"/>
+            </w:r>
+            <w:r>
+              <w:rPr>
+                <w:b/>
+              </w:rPr>
+              <w:t>Table</w:t>
+            </w:r>
+          </w:p>
+        </w:tc>
+        <w:tc>
+          <w:tcPr>
+            <w:tcW w:w="1797" w:type="dxa"/>
+            <w:vAlign w:val="center"/>
+          </w:tcPr>
+          <w:p>
+            <w:pPr>
+              <w:rPr>
+                <w:b/>
+              </w:rPr>
+            </w:pPr>
+            <w:r>
+              <w:rPr>
+                <w:b/>
+              </w:rPr>
+              <w:t>Colonne</w:t>
+            </w:r>
+          </w:p>
+        </w:tc>
+        <w:tc>
+          <w:tcPr>
+            <w:tcW w:w="5237" w:type="dxa"/>
+            <w:vAlign w:val="center"/>
+          </w:tcPr>
+          <w:p>
+            <w:pPr>
+              <w:rPr>
+                <w:b/>
+              </w:rPr>
+            </w:pPr>
+            <w:r>
+              <w:rPr>
+                <w:b/>
+              </w:rPr>
+              <w:t>Explication</w:t>
+            </w:r>
+          </w:p>
+        </w:tc>
+      </w:tr>
+      <w:tr>
+        <w:trPr>
+          <w:trHeight w:val="392"/>
+        </w:trPr>
+        <w:tc>
+          <w:tcPr>
+            <w:tcW w:w="2026" w:type="dxa"/>
+            <w:vAlign w:val="center"/>
+          </w:tcPr>
+          <w:p>
+            <w:r>
+              <w:t>USERS</w:t>
+            </w:r>
+          </w:p>
+        </w:tc>
+        <w:tc>
+          <w:tcPr>
+            <w:tcW w:w="1797" w:type="dxa"/>
+            <w:vAlign w:val="center"/>
+          </w:tcPr>
+          <w:p>
+            <w:proofErr w:type="spellStart"/>
+            <w:r>
+              <w:t>username</w:t>
+            </w:r>
+            <w:proofErr w:type="spellEnd"/>
+          </w:p>
+        </w:tc>
+        <w:tc>
+          <w:tcPr>
+            <w:tcW w:w="5237" w:type="dxa"/>
+            <w:vAlign w:val="center"/>
+          </w:tcPr>
+          <w:p>
+            <w:r>
+              <w:t>Nom d’utilisateur, affichage seulement</w:t>
+            </w:r>
+          </w:p>
+        </w:tc>
+      </w:tr>
+      <w:tr>
+        <w:trPr>
+          <w:trHeight w:val="392"/>
+        </w:trPr>
+        <w:tc>
+          <w:tcPr>
+            <w:tcW w:w="2026" w:type="dxa"/>
+            <w:vAlign w:val="center"/>
+          </w:tcPr>
+          <w:p>
+            <w:r>
+              <w:t>USERS</w:t>
+            </w:r>
+          </w:p>
+        </w:tc>
+        <w:tc>
+          <w:tcPr>
+            <w:tcW w:w="1797" w:type="dxa"/>
+            <w:vAlign w:val="center"/>
+          </w:tcPr>
+          <w:p>
+            <w:r>
+              <w:t>email</w:t>
+            </w:r>
+          </w:p>
+        </w:tc>
+        <w:tc>
+          <w:tcPr>
+            <w:tcW w:w="5237" w:type="dxa"/>
+            <w:vAlign w:val="center"/>
+          </w:tcPr>
+          <w:p>
+            <w:r>
+              <w:t>Adresse mail de login</w:t>
+            </w:r>
+          </w:p>
+        </w:tc>
+      </w:tr>
+      <w:tr>
+        <w:trPr>
+          <w:trHeight w:val="392"/>
+        </w:trPr>
+        <w:tc>
+          <w:tcPr>
+            <w:tcW w:w="2026" w:type="dxa"/>
+            <w:vAlign w:val="center"/>
+          </w:tcPr>
+          <w:p>
+            <w:r>
+              <w:t>USERS</w:t>
+            </w:r>
+          </w:p>
+        </w:tc>
+        <w:tc>
+          <w:tcPr>
+            <w:tcW w:w="1797" w:type="dxa"/>
+            <w:vAlign w:val="center"/>
+          </w:tcPr>
+          <w:p>
+            <w:proofErr w:type="spellStart"/>
+            <w:r>
+              <w:t>password</w:t>
+            </w:r>
+            <w:proofErr w:type="spellEnd"/>
+          </w:p>
+        </w:tc>
+        <w:tc>
+          <w:tcPr>
+            <w:tcW w:w="5237" w:type="dxa"/>
+            <w:vAlign w:val="center"/>
+          </w:tcPr>
+          <w:p>
+            <w:r>
+              <w:t xml:space="preserve">Mot de passe </w:t>
+            </w:r>
+            <w:proofErr w:type="spellStart"/>
+            <w:r>
+              <w:t>hashé</w:t>
+            </w:r>
+            <w:proofErr w:type="spellEnd"/>
+          </w:p>
+        </w:tc>
+      </w:tr>
+      <w:tr>
+        <w:trPr>
+          <w:trHeight w:val="392"/>
+        </w:trPr>
+        <w:tc>
+          <w:tcPr>
+            <w:tcW w:w="2026" w:type="dxa"/>
+            <w:vAlign w:val="center"/>
+          </w:tcPr>
+          <w:p>
+            <w:r>
+              <w:t>USERS</w:t>
+            </w:r>
+          </w:p>
+        </w:tc>
+        <w:tc>
+          <w:tcPr>
+            <w:tcW w:w="1797" w:type="dxa"/>
+            <w:vAlign w:val="center"/>
+          </w:tcPr>
+          <w:p>
+            <w:proofErr w:type="spellStart"/>
+            <w:r>
+              <w:t>creationDate</w:t>
+            </w:r>
+            <w:proofErr w:type="spellEnd"/>
+          </w:p>
+        </w:tc>
+        <w:tc>
+          <w:tcPr>
+            <w:tcW w:w="5237" w:type="dxa"/>
+            <w:vAlign w:val="center"/>
+          </w:tcPr>
+          <w:p>
+            <w:r>
+              <w:t>D</w:t>
+            </w:r>
+            <w:bookmarkStart w:id="15" w:name="_GoBack"/>
+            <w:bookmarkEnd w:id="15"/>
+            <w:r>
+              <w:t>ate de création, décoration et logs</w:t>
+            </w:r>
+          </w:p>
+        </w:tc>
+      </w:tr>
+      <w:tr>
+        <w:trPr>
+          <w:trHeight w:val="161"/>
+        </w:trPr>
+        <w:tc>
+          <w:tcPr>
+            <w:tcW w:w="9060" w:type="dxa"/>
+            <w:gridSpan w:val="3"/>
+            <w:vAlign w:val="center"/>
+          </w:tcPr>
+          <w:p/>
+        </w:tc>
+      </w:tr>
+      <w:tr>
+        <w:trPr>
+          <w:trHeight w:val="392"/>
+        </w:trPr>
+        <w:tc>
+          <w:tcPr>
+            <w:tcW w:w="2026" w:type="dxa"/>
+            <w:vAlign w:val="center"/>
+          </w:tcPr>
+          <w:p>
+            <w:r>
+              <w:t>TRACKS</w:t>
+            </w:r>
+          </w:p>
+        </w:tc>
+        <w:tc>
+          <w:tcPr>
+            <w:tcW w:w="1797" w:type="dxa"/>
+            <w:vAlign w:val="center"/>
+          </w:tcPr>
+          <w:p>
+            <w:proofErr w:type="spellStart"/>
+            <w:r>
+              <w:t>title</w:t>
+            </w:r>
+            <w:proofErr w:type="spellEnd"/>
+          </w:p>
+        </w:tc>
+        <w:tc>
+          <w:tcPr>
+            <w:tcW w:w="5237" w:type="dxa"/>
+            <w:vAlign w:val="center"/>
+          </w:tcPr>
+          <w:p>
+            <w:r>
+              <w:t>Titre du morceau, utilisé pour la réponse</w:t>
+            </w:r>
+          </w:p>
+        </w:tc>
+      </w:tr>
+      <w:tr>
+        <w:trPr>
+          <w:trHeight w:val="392"/>
+        </w:trPr>
+        <w:tc>
+          <w:tcPr>
+            <w:tcW w:w="2026" w:type="dxa"/>
+            <w:vAlign w:val="center"/>
+          </w:tcPr>
+          <w:p>
+            <w:r>
+              <w:t>TRACKS</w:t>
+            </w:r>
+          </w:p>
+        </w:tc>
+        <w:tc>
+          <w:tcPr>
+            <w:tcW w:w="1797" w:type="dxa"/>
+            <w:vAlign w:val="center"/>
+          </w:tcPr>
+          <w:p>
+            <w:proofErr w:type="spellStart"/>
+            <w:r>
+              <w:t>fullPath</w:t>
+            </w:r>
+            <w:proofErr w:type="spellEnd"/>
+          </w:p>
+        </w:tc>
+        <w:tc>
+          <w:tcPr>
+            <w:tcW w:w="5237" w:type="dxa"/>
+            <w:vAlign w:val="center"/>
+          </w:tcPr>
+          <w:p>
+            <w:r>
+              <w:t>Chemin du morceau</w:t>
+            </w:r>
+          </w:p>
+        </w:tc>
+      </w:tr>
+      <w:tr>
+        <w:trPr>
+          <w:trHeight w:val="392"/>
+        </w:trPr>
+        <w:tc>
+          <w:tcPr>
+            <w:tcW w:w="2026" w:type="dxa"/>
+            <w:vAlign w:val="center"/>
+          </w:tcPr>
+          <w:p>
+            <w:r>
+              <w:t>TRACKS</w:t>
+            </w:r>
+          </w:p>
+        </w:tc>
+        <w:tc>
+          <w:tcPr>
+            <w:tcW w:w="1797" w:type="dxa"/>
+            <w:vAlign w:val="center"/>
+          </w:tcPr>
+          <w:p>
+            <w:proofErr w:type="spellStart"/>
+            <w:r>
+              <w:t>difficulty</w:t>
+            </w:r>
+            <w:proofErr w:type="spellEnd"/>
+          </w:p>
+        </w:tc>
+        <w:tc>
+          <w:tcPr>
+            <w:tcW w:w="5237" w:type="dxa"/>
+            <w:vAlign w:val="center"/>
+          </w:tcPr>
+          <w:p>
+            <w:r>
+              <w:t>ENUM entre Facile, Normal, Difficile</w:t>
+            </w:r>
+          </w:p>
+        </w:tc>
+      </w:tr>
+      <w:tr>
+        <w:trPr>
+          <w:trHeight w:val="392"/>
+        </w:trPr>
+        <w:tc>
+          <w:tcPr>
+            <w:tcW w:w="2026" w:type="dxa"/>
+            <w:vAlign w:val="center"/>
+          </w:tcPr>
+          <w:p>
+            <w:r>
+              <w:t>TRACKS</w:t>
+            </w:r>
+          </w:p>
+        </w:tc>
+        <w:tc>
+          <w:tcPr>
+            <w:tcW w:w="1797" w:type="dxa"/>
+            <w:vAlign w:val="center"/>
+          </w:tcPr>
+          <w:p>
+            <w:r>
+              <w:t>type</w:t>
+            </w:r>
+          </w:p>
+        </w:tc>
+        <w:tc>
+          <w:tcPr>
+            <w:tcW w:w="5237" w:type="dxa"/>
+            <w:vAlign w:val="center"/>
+          </w:tcPr>
+          <w:p>
+            <w:r>
+              <w:t xml:space="preserve">ENUM entre </w:t>
+            </w:r>
+            <w:r>
+              <w:t>Film, Série</w:t>
+            </w:r>
+          </w:p>
+        </w:tc>
+      </w:tr>
+      <w:tr>
+        <w:trPr>
+          <w:trHeight w:val="392"/>
+        </w:trPr>
+        <w:tc>
+          <w:tcPr>
+            <w:tcW w:w="2026" w:type="dxa"/>
+            <w:vAlign w:val="center"/>
+          </w:tcPr>
+          <w:p>
+            <w:r>
+              <w:t>TRACKS</w:t>
+            </w:r>
+          </w:p>
+        </w:tc>
+        <w:tc>
+          <w:tcPr>
+            <w:tcW w:w="1797" w:type="dxa"/>
+            <w:vAlign w:val="center"/>
+          </w:tcPr>
+          <w:p>
+            <w:proofErr w:type="spellStart"/>
+            <w:r>
+              <w:t>creatorId</w:t>
+            </w:r>
+            <w:proofErr w:type="spellEnd"/>
+          </w:p>
+        </w:tc>
+        <w:tc>
+          <w:tcPr>
+            <w:tcW w:w="5237" w:type="dxa"/>
+            <w:vAlign w:val="center"/>
+          </w:tcPr>
+          <w:p>
+            <w:r>
+              <w:t>FK du créateur, affichage seulement</w:t>
+            </w:r>
+          </w:p>
+        </w:tc>
+      </w:tr>
+      <w:tr>
+        <w:trPr>
+          <w:trHeight w:val="70"/>
+        </w:trPr>
+        <w:tc>
+          <w:tcPr>
+            <w:tcW w:w="9060" w:type="dxa"/>
+            <w:gridSpan w:val="3"/>
+            <w:vAlign w:val="center"/>
+          </w:tcPr>
+          <w:p/>
+        </w:tc>
+      </w:tr>
+      <w:tr>
+        <w:trPr>
+          <w:trHeight w:val="392"/>
+        </w:trPr>
+        <w:tc>
+          <w:tcPr>
+            <w:tcW w:w="2026" w:type="dxa"/>
+            <w:vAlign w:val="center"/>
+          </w:tcPr>
+          <w:p>
+            <w:r>
+              <w:t>GAMES</w:t>
+            </w:r>
+          </w:p>
+        </w:tc>
+        <w:tc>
+          <w:tcPr>
+            <w:tcW w:w="1797" w:type="dxa"/>
+            <w:vAlign w:val="center"/>
+          </w:tcPr>
+          <w:p>
+            <w:proofErr w:type="spellStart"/>
+            <w:r>
+              <w:t>seed</w:t>
+            </w:r>
+            <w:proofErr w:type="spellEnd"/>
+          </w:p>
+        </w:tc>
+        <w:tc>
+          <w:tcPr>
+            <w:tcW w:w="5237" w:type="dxa"/>
+            <w:vAlign w:val="center"/>
+          </w:tcPr>
+          <w:p>
+            <w:proofErr w:type="spellStart"/>
+            <w:r>
+              <w:t>Seed</w:t>
+            </w:r>
+            <w:proofErr w:type="spellEnd"/>
+            <w:r>
+              <w:t xml:space="preserve"> permettant le partage, UNIQUE</w:t>
+            </w:r>
+          </w:p>
+        </w:tc>
+      </w:tr>
+      <w:tr>
+        <w:trPr>
+          <w:trHeight w:val="392"/>
+        </w:trPr>
+        <w:tc>
+          <w:tcPr>
+            <w:tcW w:w="2026" w:type="dxa"/>
+            <w:vAlign w:val="center"/>
+          </w:tcPr>
+          <w:p>
+            <w:r>
+              <w:t>GAMES</w:t>
+            </w:r>
+          </w:p>
+        </w:tc>
+        <w:tc>
+          <w:tcPr>
+            <w:tcW w:w="1797" w:type="dxa"/>
+            <w:vAlign w:val="center"/>
+          </w:tcPr>
+          <w:p>
+            <w:proofErr w:type="spellStart"/>
+            <w:r>
+              <w:t>creatorId</w:t>
+            </w:r>
+            <w:proofErr w:type="spellEnd"/>
+          </w:p>
+        </w:tc>
+        <w:tc>
+          <w:tcPr>
+            <w:tcW w:w="5237" w:type="dxa"/>
+            <w:vAlign w:val="center"/>
+          </w:tcPr>
+          <w:p>
+            <w:r>
+              <w:t>FK</w:t>
+            </w:r>
+            <w:r>
+              <w:t xml:space="preserve"> du créateur, affichage seulement</w:t>
+            </w:r>
+          </w:p>
+        </w:tc>
+      </w:tr>
+      <w:tr>
+        <w:trPr>
+          <w:trHeight w:val="70"/>
+        </w:trPr>
+        <w:tc>
+          <w:tcPr>
+            <w:tcW w:w="9060" w:type="dxa"/>
+            <w:gridSpan w:val="3"/>
+            <w:vAlign w:val="center"/>
+          </w:tcPr>
+          <w:p/>
+        </w:tc>
+      </w:tr>
+      <w:tr>
+        <w:trPr>
+          <w:trHeight w:val="392"/>
+        </w:trPr>
+        <w:tc>
+          <w:tcPr>
+            <w:tcW w:w="2026" w:type="dxa"/>
+            <w:vAlign w:val="center"/>
+          </w:tcPr>
+          <w:p>
+            <w:pPr>
+              <w:rPr>
+                <w:sz w:val="22"/>
+              </w:rPr>
+            </w:pPr>
+            <w:r>
+              <w:rPr>
+                <w:sz w:val="22"/>
+              </w:rPr>
+              <w:t>GAMES_TRACKS</w:t>
+            </w:r>
+          </w:p>
+        </w:tc>
+        <w:tc>
+          <w:tcPr>
+            <w:tcW w:w="1797" w:type="dxa"/>
+            <w:vAlign w:val="center"/>
+          </w:tcPr>
+          <w:p>
+            <w:proofErr w:type="spellStart"/>
+            <w:r>
+              <w:t>gameId</w:t>
+            </w:r>
+            <w:proofErr w:type="spellEnd"/>
+          </w:p>
+        </w:tc>
+        <w:tc>
+          <w:tcPr>
+            <w:tcW w:w="5237" w:type="dxa"/>
+            <w:vAlign w:val="center"/>
+          </w:tcPr>
+          <w:p>
+            <w:r>
+              <w:t>FK reliant les morceaux par partie</w:t>
+            </w:r>
+          </w:p>
+        </w:tc>
+      </w:tr>
+      <w:tr>
+        <w:trPr>
+          <w:trHeight w:val="392"/>
+        </w:trPr>
+        <w:tc>
+          <w:tcPr>
+            <w:tcW w:w="2026" w:type="dxa"/>
+            <w:vAlign w:val="center"/>
+          </w:tcPr>
+          <w:p>
+            <w:pPr>
+              <w:rPr>
+                <w:sz w:val="22"/>
+              </w:rPr>
+            </w:pPr>
+            <w:r>
+              <w:rPr>
+                <w:sz w:val="22"/>
+              </w:rPr>
+              <w:t>GAMES_TRACKS</w:t>
+            </w:r>
+          </w:p>
+        </w:tc>
+        <w:tc>
+          <w:tcPr>
+            <w:tcW w:w="1797" w:type="dxa"/>
+            <w:vAlign w:val="center"/>
+          </w:tcPr>
+          <w:p>
+            <w:proofErr w:type="spellStart"/>
+            <w:r>
+              <w:t>trackId</w:t>
+            </w:r>
+            <w:proofErr w:type="spellEnd"/>
+          </w:p>
+        </w:tc>
+        <w:tc>
+          <w:tcPr>
+            <w:tcW w:w="5237" w:type="dxa"/>
+            <w:vAlign w:val="center"/>
+          </w:tcPr>
+          <w:p>
+            <w:r>
+              <w:t>FK reliant les morceaux par partie</w:t>
+            </w:r>
+          </w:p>
+        </w:tc>
+      </w:tr>
+      <w:tr>
+        <w:trPr>
+          <w:trHeight w:val="68"/>
+        </w:trPr>
+        <w:tc>
+          <w:tcPr>
+            <w:tcW w:w="9060" w:type="dxa"/>
+            <w:gridSpan w:val="3"/>
+            <w:vAlign w:val="center"/>
+          </w:tcPr>
+          <w:p/>
+        </w:tc>
+      </w:tr>
+      <w:tr>
+        <w:trPr>
+          <w:trHeight w:val="392"/>
+        </w:trPr>
+        <w:tc>
+          <w:tcPr>
+            <w:tcW w:w="2026" w:type="dxa"/>
+            <w:vAlign w:val="center"/>
+          </w:tcPr>
+          <w:p>
+            <w:r>
+              <w:t>SCORES</w:t>
+            </w:r>
+          </w:p>
+        </w:tc>
+        <w:tc>
+          <w:tcPr>
+            <w:tcW w:w="1797" w:type="dxa"/>
+            <w:vAlign w:val="center"/>
+          </w:tcPr>
+          <w:p>
+            <w:proofErr w:type="spellStart"/>
+            <w:r>
+              <w:t>gameId</w:t>
+            </w:r>
+            <w:proofErr w:type="spellEnd"/>
+          </w:p>
+        </w:tc>
+        <w:tc>
+          <w:tcPr>
+            <w:tcW w:w="5237" w:type="dxa"/>
+            <w:vAlign w:val="center"/>
+          </w:tcPr>
+          <w:p>
+            <w:r>
+              <w:t>FK reliant les morceaux par partie</w:t>
+            </w:r>
+          </w:p>
+        </w:tc>
+      </w:tr>
+      <w:tr>
+        <w:trPr>
+          <w:trHeight w:val="392"/>
+        </w:trPr>
+        <w:tc>
+          <w:tcPr>
+            <w:tcW w:w="2026" w:type="dxa"/>
+            <w:vAlign w:val="center"/>
+          </w:tcPr>
+          <w:p>
+            <w:r>
+              <w:t>SCORES</w:t>
+            </w:r>
+          </w:p>
+        </w:tc>
+        <w:tc>
+          <w:tcPr>
+            <w:tcW w:w="1797" w:type="dxa"/>
+            <w:vAlign w:val="center"/>
+          </w:tcPr>
+          <w:p>
+            <w:proofErr w:type="spellStart"/>
+            <w:r>
+              <w:t>userId</w:t>
+            </w:r>
+            <w:proofErr w:type="spellEnd"/>
+          </w:p>
+        </w:tc>
+        <w:tc>
+          <w:tcPr>
+            <w:tcW w:w="5237" w:type="dxa"/>
+            <w:vAlign w:val="center"/>
+          </w:tcPr>
+          <w:p>
+            <w:r>
+              <w:t>FK reliant les morceaux par partie</w:t>
+            </w:r>
+          </w:p>
+        </w:tc>
+      </w:tr>
+      <w:tr>
+        <w:trPr>
+          <w:trHeight w:val="392"/>
+        </w:trPr>
+        <w:tc>
+          <w:tcPr>
+            <w:tcW w:w="2026" w:type="dxa"/>
+            <w:vAlign w:val="center"/>
+          </w:tcPr>
+          <w:p>
+            <w:r>
+              <w:t>SCORES</w:t>
+            </w:r>
+          </w:p>
+        </w:tc>
+        <w:tc>
+          <w:tcPr>
+            <w:tcW w:w="1797" w:type="dxa"/>
+            <w:vAlign w:val="center"/>
+          </w:tcPr>
+          <w:p>
+            <w:r>
+              <w:t>score</w:t>
+            </w:r>
+          </w:p>
+        </w:tc>
+        <w:tc>
+          <w:tcPr>
+            <w:tcW w:w="5237" w:type="dxa"/>
+            <w:vAlign w:val="center"/>
+          </w:tcPr>
+          <w:p>
+            <w:r>
+              <w:t xml:space="preserve">Pourcentage de points sur la première partie </w:t>
+            </w:r>
+          </w:p>
+          <w:p>
+            <w:r>
+              <w:t>d’une génération</w:t>
+            </w:r>
+          </w:p>
+        </w:tc>
+      </w:tr>
+    </w:tbl>
+    <w:p>
+      <w:pPr>
+        <w:rPr>
+          <w:i/>
+        </w:rPr>
+      </w:pPr>
     </w:p>
     <w:p>
       <w:pPr>
@@ -6036,13 +6959,26 @@
           <w:tab w:val="clear" w:pos="4536"/>
           <w:tab w:val="clear" w:pos="9072"/>
         </w:tabs>
-        <w:ind w:left="1077"/>
-        <w:rPr>
-          <w:i/>
-          <w:iCs/>
-          <w:szCs w:val="14"/>
-        </w:rPr>
-      </w:pPr>
+        <w:ind w:left="709"/>
+        <w:rPr>
+          <w:i/>
+          <w:noProof/>
+          <w:lang w:val="fr-CH" w:eastAsia="fr-CH"/>
+        </w:rPr>
+      </w:pPr>
+    </w:p>
+    <w:p>
+      <w:pPr>
+        <w:rPr>
+          <w:i/>
+        </w:rPr>
+      </w:pPr>
+      <w:r>
+        <w:rPr>
+          <w:i/>
+        </w:rPr>
+        <w:br w:type="page"/>
+      </w:r>
     </w:p>
     <w:p>
       <w:pPr>
@@ -6054,34 +6990,71 @@
         <w:ind w:left="709"/>
         <w:rPr>
           <w:i/>
-          <w:iCs/>
-          <w:szCs w:val="14"/>
-        </w:rPr>
-      </w:pPr>
-      <w:r>
-        <w:rPr>
-          <w:i/>
-          <w:iCs/>
-          <w:szCs w:val="14"/>
-        </w:rPr>
-        <w:t>MCD</w:t>
-      </w:r>
-      <w:r>
-        <w:rPr>
-          <w:i/>
-          <w:iCs/>
-          <w:szCs w:val="14"/>
-        </w:rPr>
-        <w:t> : Modèle conceptuel des données</w:t>
-      </w:r>
-      <w:r>
-        <w:rPr>
-          <w:i/>
-          <w:iCs/>
-          <w:szCs w:val="14"/>
-        </w:rPr>
-        <w:t>.</w:t>
-      </w:r>
+        </w:rPr>
+      </w:pPr>
+    </w:p>
+    <w:p>
+      <w:pPr>
+        <w:pStyle w:val="Titre2"/>
+      </w:pPr>
+      <w:bookmarkStart w:id="16" w:name="_Toc476150028"/>
+      <w:r>
+        <w:t>Nom du site et du domaine</w:t>
+      </w:r>
+      <w:bookmarkEnd w:id="16"/>
+    </w:p>
+    <w:p>
+      <w:pPr>
+        <w:ind w:left="708"/>
+      </w:pPr>
+    </w:p>
+    <w:p>
+      <w:pPr>
+        <w:ind w:left="709"/>
+        <w:rPr>
+          <w:i/>
+        </w:rPr>
+      </w:pPr>
+      <w:r>
+        <w:rPr>
+          <w:i/>
+        </w:rPr>
+        <w:t>Choisir un nom de domaine</w:t>
+      </w:r>
+      <w:r>
+        <w:rPr>
+          <w:i/>
+        </w:rPr>
+        <w:t xml:space="preserve"> cohérent par rapport aux désir</w:t>
+      </w:r>
+      <w:r>
+        <w:rPr>
+          <w:i/>
+        </w:rPr>
+        <w:t>s du client.</w:t>
+      </w:r>
+    </w:p>
+    <w:p>
+      <w:pPr>
+        <w:ind w:left="709"/>
+        <w:rPr>
+          <w:i/>
+        </w:rPr>
+      </w:pPr>
+      <w:r>
+        <w:rPr>
+          <w:i/>
+        </w:rPr>
+        <w:t xml:space="preserve">Contrôler la disponibilité du nom de domaine… </w:t>
+      </w:r>
+    </w:p>
+    <w:p>
+      <w:pPr>
+        <w:ind w:left="708"/>
+        <w:rPr>
+          <w:i/>
+        </w:rPr>
+      </w:pPr>
     </w:p>
     <w:p>
       <w:pPr>
@@ -6090,100 +7063,24 @@
           <w:tab w:val="clear" w:pos="4536"/>
           <w:tab w:val="clear" w:pos="9072"/>
         </w:tabs>
-        <w:ind w:left="709"/>
-        <w:rPr>
-          <w:i/>
+        <w:ind w:left="1077"/>
+        <w:rPr>
+          <w:i/>
+          <w:iCs/>
+          <w:szCs w:val="14"/>
         </w:rPr>
       </w:pPr>
     </w:p>
     <w:p>
       <w:pPr>
         <w:pStyle w:val="Titre2"/>
-      </w:pPr>
-      <w:bookmarkStart w:id="15" w:name="_Toc476150028"/>
-      <w:r>
-        <w:t>Nom du site et du domaine</w:t>
-      </w:r>
-      <w:bookmarkEnd w:id="15"/>
-    </w:p>
-    <w:p>
-      <w:pPr>
-        <w:ind w:left="708"/>
-      </w:pPr>
-    </w:p>
-    <w:p>
-      <w:pPr>
-        <w:ind w:left="709"/>
-        <w:rPr>
-          <w:i/>
-        </w:rPr>
-      </w:pPr>
-      <w:r>
-        <w:rPr>
-          <w:i/>
-        </w:rPr>
-        <w:t>Choisir un nom de domaine</w:t>
-      </w:r>
-      <w:r>
-        <w:rPr>
-          <w:i/>
-        </w:rPr>
-        <w:t xml:space="preserve"> cohérent par rapport aux désir</w:t>
-      </w:r>
-      <w:r>
-        <w:rPr>
-          <w:i/>
-        </w:rPr>
-        <w:t>s du client.</w:t>
-      </w:r>
-    </w:p>
-    <w:p>
-      <w:pPr>
-        <w:ind w:left="709"/>
-        <w:rPr>
-          <w:i/>
-        </w:rPr>
-      </w:pPr>
-      <w:r>
-        <w:rPr>
-          <w:i/>
-        </w:rPr>
-        <w:t xml:space="preserve">Contrôler la disponibilité du nom de domaine… </w:t>
-      </w:r>
-    </w:p>
-    <w:p>
-      <w:pPr>
-        <w:ind w:left="708"/>
-        <w:rPr>
-          <w:i/>
-        </w:rPr>
-      </w:pPr>
-    </w:p>
-    <w:p>
-      <w:pPr>
-        <w:pStyle w:val="En-tte"/>
-        <w:tabs>
-          <w:tab w:val="clear" w:pos="4536"/>
-          <w:tab w:val="clear" w:pos="9072"/>
-        </w:tabs>
-        <w:ind w:left="1077"/>
-        <w:rPr>
-          <w:i/>
-          <w:iCs/>
-          <w:szCs w:val="14"/>
-        </w:rPr>
-      </w:pPr>
-    </w:p>
-    <w:p>
-      <w:pPr>
-        <w:pStyle w:val="Titre2"/>
         <w:rPr>
           <w:i w:val="0"/>
           <w:iCs/>
         </w:rPr>
       </w:pPr>
-      <w:bookmarkStart w:id="16" w:name="_Toc71691012"/>
-      <w:bookmarkStart w:id="17" w:name="_Toc476150029"/>
+      <w:bookmarkStart w:id="17" w:name="_Toc71691012"/>
+      <w:bookmarkStart w:id="18" w:name="_Toc476150029"/>
       <w:r>
         <w:rPr>
           <w:i w:val="0"/>
@@ -6191,8 +7088,8 @@
         </w:rPr>
         <w:t>Stratégie de test</w:t>
       </w:r>
-      <w:bookmarkEnd w:id="16"/>
       <w:bookmarkEnd w:id="17"/>
+      <w:bookmarkEnd w:id="18"/>
     </w:p>
     <w:p/>
     <w:p>
@@ -6289,17 +7186,7 @@
           <w:iCs/>
           <w:szCs w:val="14"/>
         </w:rPr>
-        <w:t>es moyen</w:t>
-      </w:r>
-      <w:bookmarkStart w:id="18" w:name="_GoBack"/>
-      <w:bookmarkEnd w:id="18"/>
-      <w:r>
-        <w:rPr>
-          <w:i/>
-          <w:iCs/>
-          <w:szCs w:val="14"/>
-        </w:rPr>
-        <w:t>s à mettre en œuvre.</w:t>
+        <w:t>es moyens à mettre en œuvre.</w:t>
       </w:r>
     </w:p>
     <w:p>
@@ -9623,8 +10510,8 @@
       </w:r>
     </w:p>
     <w:sectPr>
-      <w:headerReference w:type="default" r:id="rId11"/>
-      <w:footerReference w:type="default" r:id="rId12"/>
+      <w:headerReference w:type="default" r:id="rId13"/>
+      <w:footerReference w:type="default" r:id="rId14"/>
       <w:pgSz w:w="11906" w:h="16838" w:code="9"/>
       <w:pgMar w:top="1418" w:right="1418" w:bottom="1418" w:left="1418" w:header="720" w:footer="720" w:gutter="0"/>
       <w:cols w:space="720"/>
@@ -9662,7 +10549,7 @@
         <w:top w:val="single" w:sz="4" w:space="1" w:color="auto"/>
       </w:pBdr>
       <w:tabs>
-        <w:tab w:val="left" w:pos="7938"/>
+        <w:tab w:val="left" w:pos="7655"/>
         <w:tab w:val="left" w:pos="8647"/>
       </w:tabs>
       <w:rPr>
@@ -9749,7 +10636,7 @@
         <w:noProof/>
         <w:sz w:val="20"/>
       </w:rPr>
-      <w:t>6</w:t>
+      <w:t>7</w:t>
     </w:r>
     <w:r>
       <w:rPr>
@@ -9798,7 +10685,7 @@
         <w:noProof/>
         <w:sz w:val="20"/>
       </w:rPr>
-      <w:t>10</w:t>
+      <w:t>12</w:t>
     </w:r>
     <w:r>
       <w:rPr>
@@ -9971,7 +10858,7 @@
         <v:path o:extrusionok="f" gradientshapeok="t" o:connecttype="rect"/>
         <o:lock v:ext="edit" aspectratio="t"/>
       </v:shapetype>
-      <v:shape id="_x0000_i1063" type="#_x0000_t75" style="width:11.2pt;height:11.2pt" o:bullet="t">
+      <v:shape id="_x0000_i1052" type="#_x0000_t75" style="width:11.25pt;height:11.25pt" o:bullet="t">
         <v:imagedata r:id="rId1" o:title="BD14753_"/>
       </v:shape>
     </w:pict>

</xml_diff>